<commit_message>
Na de tweede les
</commit_message>
<xml_diff>
--- a/Les 1A - Unplugged - Robot smeert boterham/Les 1A - Boterham smeren - Leerlingeninstructie v2.docx
+++ b/Les 1A - Unplugged - Robot smeert boterham/Les 1A - Boterham smeren - Leerlingeninstructie v2.docx
@@ -700,6 +700,12 @@
                 <w:lang w:val="nl-NL"/>
               </w:rPr>
             </w:pPr>
+            <w:r>
+              <w:rPr>
+                <w:lang w:val="nl-NL"/>
+              </w:rPr>
+              <w:t>Smeer</w:t>
+            </w:r>
           </w:p>
         </w:tc>
         <w:tc>
@@ -1645,7 +1651,13 @@
         <w:lang w:val="nl-NL"/>
       </w:rPr>
       <w:tab/>
-      <w:t>16 september 2018</w:t>
+      <w:t>24</w:t>
+    </w:r>
+    <w:r>
+      <w:rPr>
+        <w:lang w:val="nl-NL"/>
+      </w:rPr>
+      <w:t xml:space="preserve"> september 2018</w:t>
     </w:r>
     <w:r>
       <w:ptab w:relativeTo="margin" w:alignment="right" w:leader="none"/>

</xml_diff>

<commit_message>
Update van 1A en 1B
</commit_message>
<xml_diff>
--- a/Les 1A - Unplugged - Robot smeert boterham/Les 1A - Boterham smeren - Leerlingeninstructie v2.docx
+++ b/Les 1A - Unplugged - Robot smeert boterham/Les 1A - Boterham smeren - Leerlingeninstructie v2.docx
@@ -58,7 +58,19 @@
         <w:rPr>
           <w:lang w:val="nl-NL"/>
         </w:rPr>
-        <w:t>En de broodzak en het doosje hagelslag weer te sluiten.</w:t>
+        <w:t>En de broodzak</w:t>
+      </w:r>
+      <w:r>
+        <w:rPr>
+          <w:lang w:val="nl-NL"/>
+        </w:rPr>
+        <w:t>, het kuipje margarine</w:t>
+      </w:r>
+      <w:r>
+        <w:rPr>
+          <w:lang w:val="nl-NL"/>
+        </w:rPr>
+        <w:t xml:space="preserve"> en het doosje hagelslag weer te sluiten.</w:t>
       </w:r>
     </w:p>
     <w:tbl>
@@ -1376,7 +1388,7 @@
         <w:rPr>
           <w:lang w:val="nl-NL"/>
         </w:rPr>
-        <w:t>Begin iedere opdracht op een nieuwe regel.</w:t>
+        <w:t>Neem voor elke opdracht een apart blok.</w:t>
       </w:r>
     </w:p>
     <w:p>
@@ -1394,7 +1406,19 @@
         <w:rPr>
           <w:lang w:val="nl-NL"/>
         </w:rPr>
-        <w:t>Nummer de regels.</w:t>
+        <w:t xml:space="preserve">Nummer de </w:t>
+      </w:r>
+      <w:r>
+        <w:rPr>
+          <w:lang w:val="nl-NL"/>
+        </w:rPr>
+        <w:t>stappen (de blokken)</w:t>
+      </w:r>
+      <w:r>
+        <w:rPr>
+          <w:lang w:val="nl-NL"/>
+        </w:rPr>
+        <w:t>.</w:t>
       </w:r>
     </w:p>
     <w:p>

</xml_diff>